<commit_message>
Formation Of Official Project Report ATC
</commit_message>
<xml_diff>
--- a/Project_Report/project_report.docx
+++ b/Project_Report/project_report.docx
@@ -3674,7 +3674,13 @@
         <w:rPr>
           <w:rFonts w:eastAsia="Arial"/>
         </w:rPr>
-        <w:t>ate a Library Management Portal (Booktique</w:t>
+        <w:t>ate a Library Management Portal (</w:t>
+      </w:r>
+      <w:r>
+        <w:rPr>
+          <w:rFonts w:eastAsia="Arial"/>
+        </w:rPr>
+        <w:t>Library Management System (Library Management System (Booktique))</w:t>
       </w:r>
       <w:r>
         <w:rPr>
@@ -4390,6 +4396,7 @@
         </w:rPr>
       </w:pPr>
       <w:r>
+        <w:lastRenderedPageBreak/>
         <w:t>Ajax is a set of web development techniques using many web technologies on the client side to create asynchronous web applications. With Ajax, web applications can send and retrieve data from a server asynchronously without interfering with the display and behavior of the existing page</w:t>
       </w:r>
     </w:p>
@@ -8245,7 +8252,13 @@
         <w:rPr>
           <w:rFonts w:eastAsia="Arial"/>
         </w:rPr>
-        <w:t>ate a Library Management Portal (Booktique</w:t>
+        <w:t>ate a Library Management Portal (</w:t>
+      </w:r>
+      <w:r>
+        <w:rPr>
+          <w:rFonts w:eastAsia="Arial"/>
+        </w:rPr>
+        <w:t>Library Management System (Library Management System (Booktique))</w:t>
       </w:r>
       <w:r>
         <w:rPr>
@@ -8411,7 +8424,19 @@
           <w:szCs w:val="44"/>
           <w:u w:val="single"/>
         </w:rPr>
-        <w:t>Booktique:</w:t>
+        <w:t>Library Management System (Library Management System (Booktique))</w:t>
+      </w:r>
+      <w:r>
+        <w:rPr>
+          <w:rFonts w:eastAsia="Times New Roman"/>
+          <w:b/>
+          <w:bCs/>
+          <w:color w:val="2B8F21"/>
+          <w:sz w:val="44"/>
+          <w:szCs w:val="44"/>
+          <w:u w:val="single"/>
+        </w:rPr>
+        <w:t>:</w:t>
       </w:r>
     </w:p>
     <w:p>
@@ -8643,7 +8668,7 @@
           <w:sz w:val="28"/>
           <w:szCs w:val="28"/>
         </w:rPr>
-        <w:t>Booktique</w:t>
+        <w:t>Library Management System (Library Management System (Booktique))</w:t>
       </w:r>
       <w:r>
         <w:rPr>
@@ -9025,7 +9050,13 @@
         <w:rPr>
           <w:rFonts w:eastAsia="Arial"/>
         </w:rPr>
-        <w:t>Booktique)</w:t>
+        <w:t>Library Management System (Library Management System (Booktique))</w:t>
+      </w:r>
+      <w:r>
+        <w:rPr>
+          <w:rFonts w:eastAsia="Arial"/>
+        </w:rPr>
+        <w:t>)</w:t>
       </w:r>
       <w:r>
         <w:rPr>
@@ -13277,7 +13308,7 @@
                 <w:sz w:val="32"/>
                 <w:szCs w:val="32"/>
               </w:rPr>
-              <w:t>1</w:t>
+              <w:t>18</w:t>
             </w:r>
           </w:fldSimple>
         </w:p>
@@ -13333,14 +13364,15 @@
       <w:pStyle w:val="Header"/>
     </w:pPr>
     <w:r>
-      <w:t>BOOKTIQUE</w:t>
+      <w:t xml:space="preserve"> LIBRARY MANAGEMENT SYSTEM (BOOKTIQUE)</w:t>
     </w:r>
     <w:r>
       <w:tab/>
-      <w:t xml:space="preserve">                            </w:t>
     </w:r>
     <w:r>
-      <w:tab/>
+      <w:t xml:space="preserve">                           </w:t>
+    </w:r>
+    <w:r>
       <w:t>SUMMER INTERN 2019</w:t>
     </w:r>
   </w:p>

</xml_diff>